<commit_message>
Terminato modulo 3 datapath e aggiustato colori nel codice
Salvini ciccione
</commit_message>
<xml_diff>
--- a/Relazioni/Relazione Progetto Sistemi Digitali.docx
+++ b/Relazioni/Relazione Progetto Sistemi Digitali.docx
@@ -1528,7 +1528,7 @@
             <w:rStyle w:val="ListLabel111"/>
             <w:vanish/>
           </w:rPr>
-          <w:t>18</w:t>
+          <w:t>20</w:t>
         </w:r>
         <w:r>
           <w:rPr>
@@ -1741,7 +1741,7 @@
             <w:rStyle w:val="ListLabel111"/>
             <w:vanish/>
           </w:rPr>
-          <w:t>19</w:t>
+          <w:t>21</w:t>
         </w:r>
         <w:r>
           <w:rPr>
@@ -1954,7 +1954,7 @@
             <w:rStyle w:val="ListLabel111"/>
             <w:vanish/>
           </w:rPr>
-          <w:t>22</w:t>
+          <w:t>24</w:t>
         </w:r>
         <w:r>
           <w:rPr>
@@ -2167,7 +2167,7 @@
             <w:rStyle w:val="ListLabel111"/>
             <w:vanish/>
           </w:rPr>
-          <w:t>24</w:t>
+          <w:t>26</w:t>
         </w:r>
         <w:r>
           <w:rPr>
@@ -2384,7 +2384,7 @@
             <w:rStyle w:val="ListLabel111"/>
             <w:vanish/>
           </w:rPr>
-          <w:t>24</w:t>
+          <w:t>26</w:t>
         </w:r>
         <w:r>
           <w:rPr>
@@ -2614,7 +2614,7 @@
             <w:rStyle w:val="ListLabel111"/>
             <w:vanish/>
           </w:rPr>
-          <w:t>25</w:t>
+          <w:t>27</w:t>
         </w:r>
         <w:r>
           <w:rPr>
@@ -2831,7 +2831,7 @@
             <w:rStyle w:val="ListLabel111"/>
             <w:vanish/>
           </w:rPr>
-          <w:t>29</w:t>
+          <w:t>31</w:t>
         </w:r>
         <w:r>
           <w:rPr>
@@ -3048,7 +3048,7 @@
             <w:rStyle w:val="ListLabel111"/>
             <w:vanish/>
           </w:rPr>
-          <w:t>30</w:t>
+          <w:t>32</w:t>
         </w:r>
         <w:r>
           <w:rPr>
@@ -3261,7 +3261,7 @@
             <w:rStyle w:val="ListLabel111"/>
             <w:vanish/>
           </w:rPr>
-          <w:t>31</w:t>
+          <w:t>33</w:t>
         </w:r>
         <w:r>
           <w:rPr>
@@ -4104,7 +4104,7 @@
       </w:pPr>
       <w:r>
         <w:rPr>
-          <w:color w:val="127622"/>
+          <w:color w:val="008000"/>
         </w:rPr>
         <w:t xml:space="preserve">-- Costanti </w:t>
       </w:r>
@@ -4127,23 +4127,29 @@
       </w:r>
       <w:r>
         <w:rPr>
+          <w:color w:val="008000"/>
+        </w:rPr>
+        <w:t>-- numero di turni totali di una partita (40 carte, 2 giocatori, 20 turni)</w:t>
+      </w:r>
+    </w:p>
+    <w:p>
+      <w:pPr>
+        <w:pStyle w:val="VHDL"/>
+        <w:rPr>
           <w:color w:val="127622"/>
         </w:rPr>
-        <w:t>-- numero di turni totali di una partita (40 carte, 2 giocatori, 20 turni)</w:t>
-      </w:r>
-    </w:p>
-    <w:p>
-      <w:pPr>
-        <w:pStyle w:val="VHDL"/>
+      </w:pPr>
+      <w:r>
+        <w:rPr>
+          <w:color w:val="008000"/>
+        </w:rPr>
+        <w:t>-- Tipi di dato</w:t>
+      </w:r>
+      <w:r>
         <w:rPr>
           <w:color w:val="127622"/>
         </w:rPr>
-      </w:pPr>
-      <w:r>
-        <w:rPr>
-          <w:color w:val="127622"/>
-        </w:rPr>
-        <w:t xml:space="preserve">-- Tipi di dato </w:t>
+        <w:t xml:space="preserve"> </w:t>
       </w:r>
     </w:p>
     <w:p>
@@ -4174,7 +4180,7 @@
       </w:r>
       <w:r>
         <w:rPr>
-          <w:color w:val="127622"/>
+          <w:color w:val="008000"/>
         </w:rPr>
         <w:t>-- definisce se il vincitore della partita sia o meno il giocatore piuttosto che l'FPGA</w:t>
       </w:r>
@@ -4207,21 +4213,21 @@
       </w:r>
       <w:r>
         <w:rPr>
+          <w:color w:val="008000"/>
+        </w:rPr>
+        <w:t>-- definisce il seme della carta</w:t>
+      </w:r>
+    </w:p>
+    <w:p>
+      <w:pPr>
+        <w:pStyle w:val="VHDL"/>
+        <w:rPr>
           <w:color w:val="127622"/>
         </w:rPr>
-        <w:t>-- definisce il seme della carta</w:t>
-      </w:r>
-    </w:p>
-    <w:p>
-      <w:pPr>
-        <w:pStyle w:val="VHDL"/>
-        <w:rPr>
-          <w:color w:val="127622"/>
-        </w:rPr>
-      </w:pPr>
-      <w:r>
-        <w:rPr>
-          <w:color w:val="127622"/>
+      </w:pPr>
+      <w:r>
+        <w:rPr>
+          <w:color w:val="008000"/>
         </w:rPr>
         <w:t>-- definisce il tipo carta con tutti i suoi attributi</w:t>
       </w:r>
@@ -4437,7 +4443,7 @@
       </w:r>
       <w:r>
         <w:rPr>
-          <w:color w:val="127622"/>
+          <w:color w:val="008000"/>
         </w:rPr>
         <w:t>-- definisce il numero di carte all'interno del mazzo</w:t>
       </w:r>
@@ -4520,7 +4526,7 @@
       </w:r>
       <w:r>
         <w:rPr>
-          <w:color w:val="127622"/>
+          <w:color w:val="008000"/>
         </w:rPr>
         <w:t>-- definisce le tre carte che la CPU ha in mano in ogni momento</w:t>
       </w:r>
@@ -5422,7 +5428,20 @@
       </w:pPr>
       <w:r>
         <w:rPr/>
-        <w:t>Il segnale R_ENABLE indica la presenza di un dato consistente da leggere. Alla sua attivazione, si procede a decodificare il dato e trasformarlo in una carta o in un token.</w:t>
+        <w:t xml:space="preserve">Il segnale </w:t>
+      </w:r>
+      <w:r>
+        <w:rPr>
+          <w:b/>
+          <w:bCs/>
+          <w:i/>
+          <w:iCs/>
+        </w:rPr>
+        <w:t>R_ENABLE</w:t>
+      </w:r>
+      <w:r>
+        <w:rPr/>
+        <w:t xml:space="preserve"> indica la presenza di un dato consistente da leggere. Alla sua attivazione, si procede a decodificare il dato e trasformarlo in una carta o in un token.</w:t>
       </w:r>
     </w:p>
     <w:p>
@@ -5515,7 +5534,7 @@
       </w:r>
       <w:r>
         <w:rPr>
-          <w:color w:val="127622"/>
+          <w:color w:val="008000"/>
         </w:rPr>
         <w:t>-- è una carta</w:t>
       </w:r>
@@ -5896,7 +5915,20 @@
       </w:pPr>
       <w:r>
         <w:rPr/>
-        <w:t>Nella variabile carta_ricevuta si trova il dato di tipo carta appena ricevuto dalla porta seriale. In base ai valori assunti dalle variabili interne viene deciso dove memorizzare ogni carta.</w:t>
+        <w:t xml:space="preserve">Nella variabile </w:t>
+      </w:r>
+      <w:r>
+        <w:rPr>
+          <w:b/>
+          <w:bCs/>
+          <w:i/>
+          <w:iCs/>
+        </w:rPr>
+        <w:t>carta_ricevuta</w:t>
+      </w:r>
+      <w:r>
+        <w:rPr/>
+        <w:t xml:space="preserve"> si trova il dato di tipo carta appena ricevuto dalla porta seriale. In base ai valori assunti dalle variabili interne viene deciso dove memorizzare ogni carta.</w:t>
       </w:r>
     </w:p>
     <w:p>
@@ -5974,7 +6006,7 @@
       </w:r>
       <w:r>
         <w:rPr>
-          <w:color w:val="127622"/>
+          <w:color w:val="008000"/>
         </w:rPr>
         <w:t>-- carta giocata dal player</w:t>
       </w:r>
@@ -6067,7 +6099,7 @@
       </w:r>
       <w:r>
         <w:rPr>
-          <w:color w:val="127622"/>
+          <w:color w:val="008000"/>
         </w:rPr>
         <w:t>-- carta da mettere nella mano</w:t>
       </w:r>
@@ -6177,7 +6209,7 @@
       </w:r>
       <w:r>
         <w:rPr>
-          <w:color w:val="127622"/>
+          <w:color w:val="008000"/>
         </w:rPr>
         <w:t>-- briscola della partita</w:t>
       </w:r>
@@ -6239,7 +6271,7 @@
       </w:r>
       <w:r>
         <w:rPr>
-          <w:color w:val="127622"/>
+          <w:color w:val="008000"/>
         </w:rPr>
         <w:t>-- carta nella mano iniziale</w:t>
       </w:r>
@@ -6644,7 +6676,7 @@
       </w:r>
       <w:r>
         <w:rPr>
-          <w:color w:val="127622"/>
+          <w:color w:val="008000"/>
         </w:rPr>
         <w:t>-- è un token</w:t>
       </w:r>
@@ -6753,7 +6785,7 @@
       </w:r>
       <w:r>
         <w:rPr>
-          <w:color w:val="127622"/>
+          <w:color w:val="008000"/>
         </w:rPr>
         <w:t>-- reset token</w:t>
       </w:r>
@@ -6768,7 +6800,27 @@
         <w:tab/>
         <w:tab/>
         <w:tab/>
-        <w:t>((data_transmitted_token AND "00001111") OR "10100000");</w:t>
+        <w:t>((data_transmitted_token AND "</w:t>
+      </w:r>
+      <w:r>
+        <w:rPr>
+          <w:color w:val="800080"/>
+        </w:rPr>
+        <w:t>00001111</w:t>
+      </w:r>
+      <w:r>
+        <w:rPr/>
+        <w:t>") OR "</w:t>
+      </w:r>
+      <w:r>
+        <w:rPr>
+          <w:color w:val="800080"/>
+        </w:rPr>
+        <w:t>10100000</w:t>
+      </w:r>
+      <w:r>
+        <w:rPr/>
+        <w:t>");</w:t>
       </w:r>
     </w:p>
     <w:p>
@@ -7663,8 +7715,17 @@
         <w:rPr/>
       </w:pPr>
       <w:r>
-        <w:rPr/>
-        <w:t>DECIDI_CARTA: proveniente dalla control unit, permette al modulo di selezionare la carta da lanciare</w:t>
+        <w:rPr>
+          <w:b/>
+          <w:bCs/>
+          <w:i/>
+          <w:iCs/>
+        </w:rPr>
+        <w:t>DECIDI_CARTA</w:t>
+      </w:r>
+      <w:r>
+        <w:rPr/>
+        <w:t>: proveniente dalla control unit, permette al modulo di selezionare la carta da lanciare</w:t>
       </w:r>
     </w:p>
     <w:p>
@@ -7677,7 +7738,12 @@
         <w:rPr/>
       </w:pPr>
       <w:r>
-        <w:rPr/>
+        <w:rPr>
+          <w:b/>
+          <w:bCs/>
+          <w:i/>
+          <w:iCs/>
+        </w:rPr>
         <w:t>PENULTIMO_TURNO</w:t>
       </w:r>
       <w:r>
@@ -7699,10 +7765,44 @@
       </w:pPr>
       <w:r>
         <w:rPr>
+          <w:b/>
+          <w:bCs/>
+          <w:i/>
+          <w:iCs/>
+        </w:rPr>
+        <w:t>NUOVO_TURNO</w:t>
+      </w:r>
+      <w:r>
+        <w:rPr>
           <w:b w:val="false"/>
           <w:bCs w:val="false"/>
         </w:rPr>
-        <w:t>NUOVO_TURNO, sig_carta_giocata_pl, mano</w:t>
+        <w:t xml:space="preserve">, </w:t>
+      </w:r>
+      <w:r>
+        <w:rPr>
+          <w:b/>
+          <w:bCs/>
+          <w:i/>
+          <w:iCs/>
+        </w:rPr>
+        <w:t>sig_carta_giocata_pl</w:t>
+      </w:r>
+      <w:r>
+        <w:rPr>
+          <w:b w:val="false"/>
+          <w:bCs w:val="false"/>
+        </w:rPr>
+        <w:t xml:space="preserve">, </w:t>
+      </w:r>
+      <w:r>
+        <w:rPr>
+          <w:b/>
+          <w:bCs/>
+          <w:i/>
+          <w:iCs/>
+        </w:rPr>
+        <w:t>mano</w:t>
       </w:r>
       <w:r>
         <w:br w:type="page"/>
@@ -7732,10 +7832,19 @@
       </w:pPr>
       <w:r>
         <w:rPr>
+          <w:b/>
+          <w:bCs/>
+          <w:i/>
+          <w:iCs/>
+        </w:rPr>
+        <w:t>sig_carta_da_lanciare_cpu</w:t>
+      </w:r>
+      <w:r>
+        <w:rPr>
           <w:b w:val="false"/>
           <w:bCs w:val="false"/>
         </w:rPr>
-        <w:t>sig_carta_da_lanciare_cpu: registro che contiene la carta scelta dalla CPU per essere giocata.</w:t>
+        <w:t>: registro che contiene la carta scelta dalla CPU per essere giocata.</w:t>
       </w:r>
     </w:p>
     <w:p>
@@ -7749,10 +7858,19 @@
       </w:pPr>
       <w:r>
         <w:rPr>
+          <w:b/>
+          <w:bCs/>
+          <w:i/>
+          <w:iCs/>
+        </w:rPr>
+        <w:t>data_transmitted_carta</w:t>
+      </w:r>
+      <w:r>
+        <w:rPr>
           <w:b w:val="false"/>
           <w:bCs w:val="false"/>
         </w:rPr>
-        <w:t>data_transmitted_carta: la carta scelta per essere giocata, trasformata nel formato a 8 bit da inviare alla View.</w:t>
+        <w:t>: la carta scelta per essere giocata, trasformata nel formato a 8 bit da inviare alla View.</w:t>
       </w:r>
     </w:p>
     <w:p>
@@ -7766,10 +7884,19 @@
       </w:pPr>
       <w:r>
         <w:rPr>
+          <w:b/>
+          <w:bCs/>
+          <w:i/>
+          <w:iCs/>
+        </w:rPr>
+        <w:t>VALUTA_PRESA</w:t>
+      </w:r>
+      <w:r>
+        <w:rPr>
           <w:b w:val="false"/>
           <w:bCs w:val="false"/>
         </w:rPr>
-        <w:t>VALUTA_PRESA: segnala alla control unit che la carta è stata scelta e, se l’avversario ha già valutato la sua carta, che è possibile valutare quale giocatore ha vinto il turno</w:t>
+        <w:t>: segnala alla control unit che la carta è stata scelta e, se l’avversario ha già valutato la sua carta, che è possibile valutare quale giocatore ha vinto il turno</w:t>
       </w:r>
     </w:p>
     <w:p>
@@ -7783,10 +7910,19 @@
       </w:pPr>
       <w:r>
         <w:rPr>
+          <w:b/>
+          <w:bCs/>
+          <w:i/>
+          <w:iCs/>
+        </w:rPr>
+        <w:t>sig_token_int</w:t>
+      </w:r>
+      <w:r>
+        <w:rPr>
           <w:b w:val="false"/>
           <w:bCs w:val="false"/>
         </w:rPr>
-        <w:t>sig_token_int: token parziale che viene inizializzato con la configurazione di token con presa non valutata se l’avversario non ha giocato la sua carta.</w:t>
+        <w:t>: token parziale che viene inizializzato con la configurazione di token con presa non valutata se l’avversario non ha giocato la sua carta.</w:t>
       </w:r>
     </w:p>
     <w:p>
@@ -7800,10 +7936,19 @@
       </w:pPr>
       <w:r>
         <w:rPr>
+          <w:b/>
+          <w:bCs/>
+          <w:i/>
+          <w:iCs/>
+        </w:rPr>
+        <w:t>TX_ENABLE_CARTA</w:t>
+      </w:r>
+      <w:r>
+        <w:rPr>
           <w:b w:val="false"/>
           <w:bCs w:val="false"/>
         </w:rPr>
-        <w:t>TX_ENABLE_CARTA: segnala al modulo di trasmissione dei dati sulla porta seriale che il dato presente in data_trasmitted_carta è pronto per essere inviato alla View</w:t>
+        <w:t>: segnala al modulo di trasmissione dei dati sulla porta seriale che il dato presente in data_trasmitted_carta è pronto per essere inviato alla View</w:t>
       </w:r>
     </w:p>
     <w:p>
@@ -7818,7 +7963,39 @@
         </w:rPr>
         <w:t xml:space="preserve">Di seguito vengono riportati frammenti di codice significativo per descrivere il funzionamento del modulo di decisione della carta da giocare. </w:t>
         <w:br/>
-        <w:t>Con il segnale NUOVO_TURNO attivo, si va a resettare la variabile di appoggio carta_da_lanciare e il corrispondente registro.</w:t>
+        <w:t xml:space="preserve">Con il segnale </w:t>
+      </w:r>
+      <w:r>
+        <w:rPr>
+          <w:b/>
+          <w:bCs/>
+          <w:i/>
+          <w:iCs/>
+        </w:rPr>
+        <w:t>NUOVO_TURNO</w:t>
+      </w:r>
+      <w:r>
+        <w:rPr>
+          <w:b w:val="false"/>
+          <w:bCs w:val="false"/>
+        </w:rPr>
+        <w:t xml:space="preserve"> attivo, si va a resettare la variabile di appoggio </w:t>
+      </w:r>
+      <w:r>
+        <w:rPr>
+          <w:b/>
+          <w:bCs/>
+          <w:i/>
+          <w:iCs/>
+        </w:rPr>
+        <w:t>carta_da_lanciare</w:t>
+      </w:r>
+      <w:r>
+        <w:rPr>
+          <w:b w:val="false"/>
+          <w:bCs w:val="false"/>
+        </w:rPr>
+        <w:t xml:space="preserve"> e il corrispondente registro.</w:t>
       </w:r>
     </w:p>
     <w:p>
@@ -7974,7 +8151,20 @@
       </w:pPr>
       <w:r>
         <w:rPr/>
-        <w:t>Il segnale PENULTIMO_TURNO indica che la partita si trova al penultimo turno, in cui è necessario scegliere la strategia opportuna, con regole diverse da quelle della partita pregressa.</w:t>
+        <w:t xml:space="preserve">Il segnale </w:t>
+      </w:r>
+      <w:r>
+        <w:rPr>
+          <w:b/>
+          <w:bCs/>
+          <w:i/>
+          <w:iCs/>
+        </w:rPr>
+        <w:t>PENULTIMO_TURNO</w:t>
+      </w:r>
+      <w:r>
+        <w:rPr/>
+        <w:t xml:space="preserve"> indica che la partita si trova al penultimo turno, in cui è necessario scegliere la strategia opportuna, con regole diverse da quelle della partita pregressa.</w:t>
       </w:r>
     </w:p>
     <w:p>
@@ -8364,7 +8554,46 @@
       </w:pPr>
       <w:r>
         <w:rPr/>
-        <w:t>La carta viene poi posta nel registro apposito ed abilitato il segnale VALUTA_PRESA se il giocatore ha già lanciato la sua carta. La funzione fromCartaToByte, presente nel package briscola_utility_package, permette di tradurre istantaneamente la carta in un byte pronto da inviare.</w:t>
+        <w:t xml:space="preserve">La carta viene poi posta nel registro apposito ed abilitato il segnale </w:t>
+      </w:r>
+      <w:r>
+        <w:rPr>
+          <w:b/>
+          <w:bCs/>
+          <w:i/>
+          <w:iCs/>
+        </w:rPr>
+        <w:t>VALUTA_PRESA</w:t>
+      </w:r>
+      <w:r>
+        <w:rPr/>
+        <w:t xml:space="preserve"> se il giocatore ha già lanciato la sua carta. La funzione </w:t>
+      </w:r>
+      <w:r>
+        <w:rPr>
+          <w:b/>
+          <w:bCs/>
+          <w:i/>
+          <w:iCs/>
+        </w:rPr>
+        <w:t>fromCartaToByte</w:t>
+      </w:r>
+      <w:r>
+        <w:rPr/>
+        <w:t xml:space="preserve">, presente nel package </w:t>
+      </w:r>
+      <w:r>
+        <w:rPr>
+          <w:b/>
+          <w:bCs/>
+          <w:i/>
+          <w:iCs/>
+        </w:rPr>
+        <w:t>briscola_utility_package</w:t>
+      </w:r>
+      <w:r>
+        <w:rPr/>
+        <w:t>, permette di tradurre istantaneamente la carta in un byte pronto da inviare.</w:t>
       </w:r>
     </w:p>
     <w:p>
@@ -8467,7 +8696,17 @@
         <w:rPr/>
         <w:tab/>
         <w:tab/>
-        <w:t>sig_token_int &lt;= "00000000";</w:t>
+        <w:t>sig_token_int &lt;= "</w:t>
+      </w:r>
+      <w:r>
+        <w:rPr>
+          <w:color w:val="800080"/>
+        </w:rPr>
+        <w:t>00000000</w:t>
+      </w:r>
+      <w:r>
+        <w:rPr/>
+        <w:t>";</w:t>
       </w:r>
     </w:p>
     <w:p>
@@ -8517,7 +8756,17 @@
         <w:rPr/>
         <w:tab/>
         <w:tab/>
-        <w:t>sig_token_int &lt;= reverse_vector("01110101");</w:t>
+        <w:t>sig_token_int &lt;= reverse_vector("</w:t>
+      </w:r>
+      <w:r>
+        <w:rPr>
+          <w:color w:val="800080"/>
+        </w:rPr>
+        <w:t>01110101</w:t>
+      </w:r>
+      <w:r>
+        <w:rPr/>
+        <w:t>");</w:t>
       </w:r>
     </w:p>
     <w:p>
@@ -8582,10 +8831,12 @@
         <w:pStyle w:val="Titolo2"/>
         <w:rPr/>
       </w:pPr>
+      <w:bookmarkStart w:id="137" w:name="__DdeLink__2426_783448411"/>
       <w:r>
         <w:rPr/>
         <w:t>3.4 Modulo di valutazione della presa</w:t>
       </w:r>
+      <w:bookmarkEnd w:id="137"/>
     </w:p>
     <w:p>
       <w:pPr>
@@ -8878,8 +9129,17 @@
         <w:rPr/>
       </w:pPr>
       <w:r>
-        <w:rPr/>
-        <w:t>INVIA_RISULTATO: proveniente dalla control unit, permette l’inizio delle operazioni di valutazione del risultato del turno</w:t>
+        <w:rPr>
+          <w:b/>
+          <w:bCs/>
+          <w:i/>
+          <w:iCs/>
+        </w:rPr>
+        <w:t>INVIA_RISULTATO</w:t>
+      </w:r>
+      <w:r>
+        <w:rPr/>
+        <w:t>: proveniente dalla control unit, permette l’inizio delle operazioni di valutazione del risultato del turno</w:t>
       </w:r>
     </w:p>
     <w:p>
@@ -8892,8 +9152,30 @@
         <w:rPr/>
       </w:pPr>
       <w:r>
-        <w:rPr/>
-        <w:t>sig_carta_da_lanciare_cpu, sig_carta_giocata_pl: registri contenenti le carte lanciate dai due giocatori</w:t>
+        <w:rPr>
+          <w:b/>
+          <w:bCs/>
+          <w:i/>
+          <w:iCs/>
+        </w:rPr>
+        <w:t>sig_carta_da_lanciare_cpu</w:t>
+      </w:r>
+      <w:r>
+        <w:rPr/>
+        <w:t xml:space="preserve">, </w:t>
+      </w:r>
+      <w:r>
+        <w:rPr>
+          <w:b/>
+          <w:bCs/>
+          <w:i/>
+          <w:iCs/>
+        </w:rPr>
+        <w:t>sig_carta_giocata_pl</w:t>
+      </w:r>
+      <w:r>
+        <w:rPr/>
+        <w:t>: registri contenenti le carte lanciate dai due giocatori</w:t>
       </w:r>
     </w:p>
     <w:p>
@@ -8906,8 +9188,17 @@
         <w:rPr/>
       </w:pPr>
       <w:r>
-        <w:rPr/>
-        <w:t>starts_cpu: indica quale dei due giocatori abbia iniziato il turno per primo, utilizzato in fase di valutazione per capire chi comanda la presa.</w:t>
+        <w:rPr>
+          <w:b/>
+          <w:bCs/>
+          <w:i/>
+          <w:iCs/>
+        </w:rPr>
+        <w:t>starts_cpu</w:t>
+      </w:r>
+      <w:r>
+        <w:rPr/>
+        <w:t>: indica quale dei due giocatori abbia iniziato il turno per primo, utilizzato in fase di valutazione per capire chi comanda la presa.</w:t>
       </w:r>
     </w:p>
     <w:p>
@@ -8934,10 +9225,19 @@
       </w:pPr>
       <w:r>
         <w:rPr>
+          <w:b/>
+          <w:bCs/>
+          <w:i/>
+          <w:iCs/>
+        </w:rPr>
+        <w:t>sig_token_presa</w:t>
+      </w:r>
+      <w:r>
+        <w:rPr>
           <w:b w:val="false"/>
           <w:bCs w:val="false"/>
         </w:rPr>
-        <w:t>sig_token_presa: token parziale che viene riempito con la configurazione corrispondente al risultato della presa</w:t>
+        <w:t>: token parziale che viene riempito con la configurazione corrispondente al risultato della presa</w:t>
       </w:r>
     </w:p>
     <w:p>
@@ -8951,23 +9251,35 @@
       </w:pPr>
       <w:r>
         <w:rPr>
+          <w:b/>
+          <w:bCs/>
+          <w:i/>
+          <w:iCs/>
+        </w:rPr>
+        <w:t>TX_ENABLE_TOKEN</w:t>
+      </w:r>
+      <w:r>
+        <w:rPr>
           <w:b w:val="false"/>
           <w:bCs w:val="false"/>
         </w:rPr>
-        <w:t>TX_ENABLE_TOKEN: segnala al modulo di trasmissione dei dati sulla porta seriale che il dato presente in data_trasmitted_token è pronto per essere inviato alla View.</w:t>
-      </w:r>
-    </w:p>
-    <w:p>
-      <w:pPr>
-        <w:pStyle w:val="Normal"/>
-        <w:rPr/>
-      </w:pPr>
+        <w:t xml:space="preserve">: segnala al modulo di trasmissione dei dati sulla porta seriale che il dato presente in </w:t>
+      </w:r>
+      <w:r>
+        <w:rPr>
+          <w:b/>
+          <w:bCs/>
+          <w:i/>
+          <w:iCs/>
+        </w:rPr>
+        <w:t>data_trasmitted_token</w:t>
+      </w:r>
       <w:r>
         <w:rPr>
           <w:b w:val="false"/>
           <w:bCs w:val="false"/>
         </w:rPr>
-        <w:t>Di seguito vengono riportati frammenti di codice significativo per descrivere il funzionamento del modulo di valutazione della presa.</w:t>
+        <w:t xml:space="preserve"> è pronto per essere inviato alla View.</w:t>
       </w:r>
     </w:p>
     <w:p>
@@ -8980,12 +9292,12 @@
           <w:b w:val="false"/>
           <w:bCs w:val="false"/>
         </w:rPr>
-        <w:t xml:space="preserve">Quando entrambe le carte sono state lanciate, si controlla il valore del segnale starts_cpu (un booleano); se la funzione di valutazione della presa valutaPresa indica che la CPU ha preso (risultato = true), allora si sommano i punti delle carte giocate da entrambi i giocatori nella variabile accumulatrice di punti e si predispone il token con la configurazione corrispondente; se viceversa ha preso il giocatore (risultato = false), si sommano i punti delle carte giocate da entrambi i giocatori nella variabile dei punti del giocatore. </w:t>
-      </w:r>
-    </w:p>
-    <w:p>
-      <w:pPr>
-        <w:pStyle w:val="VHDL"/>
+        <w:t>Di seguito vengono riportati frammenti di codice significativo per descrivere il funzionamento del modulo di valutazione della presa.</w:t>
+      </w:r>
+    </w:p>
+    <w:p>
+      <w:pPr>
+        <w:pStyle w:val="Normal"/>
         <w:rPr/>
       </w:pPr>
       <w:r>
@@ -8993,7 +9305,91 @@
           <w:b w:val="false"/>
           <w:bCs w:val="false"/>
         </w:rPr>
-        <w:t>ValutaRisultato : process(CLOCK, INVIA_RISULTATO) is</w:t>
+        <w:t xml:space="preserve">Quando entrambe le carte sono state lanciate, si controlla il valore del segnale </w:t>
+      </w:r>
+      <w:r>
+        <w:rPr>
+          <w:b/>
+          <w:bCs/>
+          <w:i/>
+          <w:iCs/>
+        </w:rPr>
+        <w:t>starts_cpu</w:t>
+      </w:r>
+      <w:r>
+        <w:rPr>
+          <w:b w:val="false"/>
+          <w:bCs w:val="false"/>
+        </w:rPr>
+        <w:t xml:space="preserve"> (un booleano); se la funzione di valutazione della presa valutaPresa indica che la CPU ha preso (</w:t>
+      </w:r>
+      <w:r>
+        <w:rPr>
+          <w:b/>
+          <w:bCs/>
+          <w:i/>
+          <w:iCs/>
+        </w:rPr>
+        <w:t>risultato</w:t>
+      </w:r>
+      <w:r>
+        <w:rPr>
+          <w:b w:val="false"/>
+          <w:bCs w:val="false"/>
+        </w:rPr>
+        <w:t xml:space="preserve"> = true), allora si sommano i punti delle carte giocate da entrambi i giocatori nella variabile accumulatrice di punti e si predispone il token con la configurazione corrispondente; se viceversa ha preso il giocatore (</w:t>
+      </w:r>
+      <w:r>
+        <w:rPr>
+          <w:b/>
+          <w:bCs/>
+          <w:i/>
+          <w:iCs/>
+        </w:rPr>
+        <w:t>risultato</w:t>
+      </w:r>
+      <w:r>
+        <w:rPr>
+          <w:b w:val="false"/>
+          <w:bCs w:val="false"/>
+        </w:rPr>
+        <w:t xml:space="preserve"> = false), si sommano i punti delle carte giocate da entrambi i giocatori nella variabile dei punti del giocatore. </w:t>
+      </w:r>
+    </w:p>
+    <w:p>
+      <w:pPr>
+        <w:pStyle w:val="VHDL"/>
+        <w:rPr/>
+      </w:pPr>
+      <w:r>
+        <w:rPr>
+          <w:b w:val="false"/>
+          <w:bCs w:val="false"/>
+        </w:rPr>
+        <w:t xml:space="preserve">ValutaRisultato : </w:t>
+      </w:r>
+      <w:r>
+        <w:rPr>
+          <w:b w:val="false"/>
+          <w:bCs w:val="false"/>
+          <w:color w:val="0000FF"/>
+        </w:rPr>
+        <w:t>process</w:t>
+      </w:r>
+      <w:r>
+        <w:rPr>
+          <w:b w:val="false"/>
+          <w:bCs w:val="false"/>
+        </w:rPr>
+        <w:t xml:space="preserve">(CLOCK, INVIA_RISULTATO) </w:t>
+      </w:r>
+      <w:r>
+        <w:rPr>
+          <w:b w:val="false"/>
+          <w:bCs w:val="false"/>
+          <w:color w:val="0000FF"/>
+        </w:rPr>
+        <w:t>is</w:t>
       </w:r>
       <w:r>
         <w:rPr/>
@@ -9006,8 +9402,14 @@
         <w:rPr/>
       </w:pPr>
       <w:r>
-        <w:rPr/>
-        <w:t xml:space="preserve">begin </w:t>
+        <w:rPr>
+          <w:color w:val="0000FF"/>
+        </w:rPr>
+        <w:t>begin</w:t>
+      </w:r>
+      <w:r>
+        <w:rPr/>
+        <w:t xml:space="preserve"> </w:t>
       </w:r>
     </w:p>
     <w:p>
@@ -9018,7 +9420,22 @@
       <w:r>
         <w:rPr/>
         <w:tab/>
-        <w:t>if(rising_edge(CLOCK)) then</w:t>
+      </w:r>
+      <w:r>
+        <w:rPr>
+          <w:color w:val="0000FF"/>
+        </w:rPr>
+        <w:t>if</w:t>
+      </w:r>
+      <w:r>
+        <w:rPr/>
+        <w:t xml:space="preserve">(rising_edge(CLOCK)) </w:t>
+      </w:r>
+      <w:r>
+        <w:rPr>
+          <w:color w:val="0000FF"/>
+        </w:rPr>
+        <w:t>then</w:t>
       </w:r>
     </w:p>
     <w:p>
@@ -9030,7 +9447,32 @@
         <w:rPr/>
         <w:tab/>
         <w:tab/>
-        <w:t>if(INVIA_RISULTATO = '1') then</w:t>
+      </w:r>
+      <w:r>
+        <w:rPr>
+          <w:color w:val="0000FF"/>
+        </w:rPr>
+        <w:t>if</w:t>
+      </w:r>
+      <w:r>
+        <w:rPr/>
+        <w:t>(INVIA_RISULTATO = '</w:t>
+      </w:r>
+      <w:r>
+        <w:rPr>
+          <w:color w:val="FF8000"/>
+        </w:rPr>
+        <w:t>1</w:t>
+      </w:r>
+      <w:r>
+        <w:rPr/>
+        <w:t xml:space="preserve">') </w:t>
+      </w:r>
+      <w:r>
+        <w:rPr>
+          <w:color w:val="0000FF"/>
+        </w:rPr>
+        <w:t>then</w:t>
       </w:r>
     </w:p>
     <w:p>
@@ -9043,15 +9485,54 @@
         <w:tab/>
         <w:tab/>
         <w:tab/>
-        <w:t xml:space="preserve">if((sig_carta_da_lanciare_cpu.numero &gt; 0) AND </w:t>
-        <w:tab/>
-        <w:tab/>
-        <w:tab/>
-        <w:tab/>
-        <w:tab/>
-        <w:tab/>
-        <w:tab/>
-        <w:t xml:space="preserve">(sig_carta_giocata_pl.numero &gt; 0)) then </w:t>
+      </w:r>
+      <w:r>
+        <w:rPr>
+          <w:color w:val="0000FF"/>
+        </w:rPr>
+        <w:t>if</w:t>
+      </w:r>
+      <w:r>
+        <w:rPr/>
+        <w:t xml:space="preserve">((sig_carta_da_lanciare_cpu.numero &gt; </w:t>
+      </w:r>
+      <w:r>
+        <w:rPr>
+          <w:color w:val="FF8000"/>
+        </w:rPr>
+        <w:t>0</w:t>
+      </w:r>
+      <w:r>
+        <w:rPr/>
+        <w:t xml:space="preserve">) AND </w:t>
+        <w:tab/>
+        <w:tab/>
+        <w:tab/>
+        <w:tab/>
+        <w:tab/>
+        <w:tab/>
+        <w:tab/>
+        <w:t xml:space="preserve">(sig_carta_giocata_pl.numero &gt; </w:t>
+      </w:r>
+      <w:r>
+        <w:rPr>
+          <w:color w:val="FF8000"/>
+        </w:rPr>
+        <w:t>0</w:t>
+      </w:r>
+      <w:r>
+        <w:rPr/>
+        <w:t xml:space="preserve">)) </w:t>
+      </w:r>
+      <w:r>
+        <w:rPr>
+          <w:color w:val="0000FF"/>
+        </w:rPr>
+        <w:t>then</w:t>
+      </w:r>
+      <w:r>
+        <w:rPr/>
+        <w:t xml:space="preserve"> </w:t>
       </w:r>
     </w:p>
     <w:p>
@@ -9065,7 +9546,26 @@
         <w:tab/>
         <w:tab/>
         <w:tab/>
-        <w:t xml:space="preserve">if(starts_cpu) then </w:t>
+      </w:r>
+      <w:r>
+        <w:rPr>
+          <w:color w:val="0000FF"/>
+        </w:rPr>
+        <w:t>if</w:t>
+      </w:r>
+      <w:r>
+        <w:rPr/>
+        <w:t xml:space="preserve">(starts_cpu) </w:t>
+      </w:r>
+      <w:r>
+        <w:rPr>
+          <w:color w:val="0000FF"/>
+        </w:rPr>
+        <w:t>then</w:t>
+      </w:r>
+      <w:r>
+        <w:rPr/>
+        <w:t xml:space="preserve"> </w:t>
       </w:r>
     </w:p>
     <w:p>
@@ -9100,7 +9600,26 @@
         <w:tab/>
         <w:tab/>
         <w:tab/>
-        <w:t xml:space="preserve">if(risultato) then </w:t>
+      </w:r>
+      <w:r>
+        <w:rPr>
+          <w:color w:val="0000FF"/>
+        </w:rPr>
+        <w:t>if</w:t>
+      </w:r>
+      <w:r>
+        <w:rPr/>
+        <w:t xml:space="preserve">(risultato) </w:t>
+      </w:r>
+      <w:r>
+        <w:rPr>
+          <w:color w:val="0000FF"/>
+        </w:rPr>
+        <w:t>then</w:t>
+      </w:r>
+      <w:r>
+        <w:rPr/>
+        <w:t xml:space="preserve"> </w:t>
       </w:r>
     </w:p>
     <w:p>
@@ -9152,12 +9671,27 @@
         <w:tab/>
         <w:tab/>
         <w:tab/>
-        <w:t xml:space="preserve">byte_result := "00001111"; </w:t>
+        <w:t>byte_result := "</w:t>
+      </w:r>
+      <w:r>
+        <w:rPr>
+          <w:color w:val="800080"/>
+        </w:rPr>
+        <w:t>00001111</w:t>
+      </w:r>
+      <w:r>
+        <w:rPr/>
+        <w:t xml:space="preserve">"; </w:t>
         <w:br/>
         <w:tab/>
         <w:tab/>
         <w:tab/>
         <w:tab/>
+      </w:r>
+      <w:r>
+        <w:rPr>
+          <w:color w:val="008000"/>
+        </w:rPr>
         <w:t>-- non tocca al giocatore, ha preso la CPU</w:t>
       </w:r>
     </w:p>
@@ -9173,6 +9707,11 @@
         <w:tab/>
         <w:tab/>
         <w:tab/>
+      </w:r>
+      <w:r>
+        <w:rPr>
+          <w:color w:val="0000FF"/>
+        </w:rPr>
         <w:t>else</w:t>
       </w:r>
     </w:p>
@@ -9223,12 +9762,27 @@
         <w:tab/>
         <w:tab/>
         <w:tab/>
-        <w:t xml:space="preserve">byte_result := "01110000"; </w:t>
+        <w:t>byte_result := "</w:t>
+      </w:r>
+      <w:r>
+        <w:rPr>
+          <w:color w:val="800080"/>
+        </w:rPr>
+        <w:t>01110000</w:t>
+      </w:r>
+      <w:r>
+        <w:rPr/>
+        <w:t xml:space="preserve">"; </w:t>
         <w:br/>
         <w:tab/>
         <w:tab/>
         <w:tab/>
         <w:tab/>
+      </w:r>
+      <w:r>
+        <w:rPr>
+          <w:color w:val="008000"/>
+        </w:rPr>
         <w:t>-- tocca al giocatore, ha preso il giocatore</w:t>
       </w:r>
     </w:p>
@@ -9244,7 +9798,26 @@
         <w:tab/>
         <w:tab/>
         <w:tab/>
-        <w:t>end if;</w:t>
+      </w:r>
+      <w:r>
+        <w:rPr>
+          <w:color w:val="0000FF"/>
+        </w:rPr>
+        <w:t>end</w:t>
+      </w:r>
+      <w:r>
+        <w:rPr/>
+        <w:t xml:space="preserve"> </w:t>
+      </w:r>
+      <w:r>
+        <w:rPr>
+          <w:color w:val="0000FF"/>
+        </w:rPr>
+        <w:t>if</w:t>
+      </w:r>
+      <w:r>
+        <w:rPr/>
+        <w:t>;</w:t>
       </w:r>
     </w:p>
     <w:p>
@@ -9254,7 +9827,33 @@
       </w:pPr>
       <w:r>
         <w:rPr/>
-        <w:t xml:space="preserve">Qualora valore del segnale starts_cpu sia </w:t>
+      </w:r>
+    </w:p>
+    <w:p>
+      <w:pPr>
+        <w:pStyle w:val="Corpodeltesto"/>
+        <w:rPr/>
+      </w:pPr>
+      <w:r>
+        <w:rPr/>
+        <w:t xml:space="preserve">Qualora valore del segnale </w:t>
+      </w:r>
+      <w:r>
+        <w:rPr>
+          <w:b/>
+          <w:bCs/>
+          <w:i/>
+          <w:iCs/>
+        </w:rPr>
+        <w:t>starts_cpu</w:t>
+      </w:r>
+      <w:r>
+        <w:rPr/>
+        <w:t xml:space="preserve"> sia </w:t>
+      </w:r>
+      <w:r>
+        <w:rPr/>
+        <w:t>falso – all’inizio del turno il giocatore è di mano – le operazioni sono speculari a quelle viste precedentemente.</w:t>
       </w:r>
       <w:r>
         <w:br w:type="page"/>
@@ -9262,11 +9861,415 @@
     </w:p>
     <w:p>
       <w:pPr>
+        <w:pStyle w:val="VHDL"/>
+        <w:rPr/>
+      </w:pPr>
+      <w:r>
+        <w:rPr/>
+        <w:tab/>
+        <w:tab/>
+      </w:r>
+      <w:r>
+        <w:rPr>
+          <w:color w:val="0000FF"/>
+        </w:rPr>
+        <w:t>else</w:t>
+      </w:r>
+      <w:r>
+        <w:rPr/>
+        <w:t xml:space="preserve"> </w:t>
+      </w:r>
+    </w:p>
+    <w:p>
+      <w:pPr>
+        <w:pStyle w:val="VHDL"/>
+        <w:rPr/>
+      </w:pPr>
+      <w:r>
+        <w:rPr/>
+        <w:tab/>
+        <w:tab/>
+        <w:tab/>
+        <w:t>risultato := valutaPresa(sig_carta_giocata_pl, sig_carta_da_lanciare_cpu);</w:t>
+      </w:r>
+    </w:p>
+    <w:p>
+      <w:pPr>
+        <w:pStyle w:val="VHDL"/>
+        <w:rPr/>
+      </w:pPr>
+      <w:r>
+        <w:rPr/>
+        <w:tab/>
+        <w:tab/>
+        <w:tab/>
+      </w:r>
+      <w:r>
+        <w:rPr>
+          <w:color w:val="0000FF"/>
+        </w:rPr>
+        <w:t>if</w:t>
+      </w:r>
+      <w:r>
+        <w:rPr/>
+        <w:t xml:space="preserve">(risultato) </w:t>
+      </w:r>
+      <w:r>
+        <w:rPr>
+          <w:color w:val="0000FF"/>
+        </w:rPr>
+        <w:t>then</w:t>
+      </w:r>
+      <w:r>
+        <w:rPr/>
+        <w:t xml:space="preserve"> </w:t>
+      </w:r>
+    </w:p>
+    <w:p>
+      <w:pPr>
+        <w:pStyle w:val="VHDL"/>
+        <w:rPr/>
+      </w:pPr>
+      <w:r>
+        <w:rPr/>
+        <w:tab/>
+        <w:tab/>
+        <w:tab/>
+        <w:tab/>
+        <w:t>punti_player &lt;= punti_player + sig_carta_da_lanciare_cpu.valore + sig_carta_giocata_pl.valore;</w:t>
+      </w:r>
+    </w:p>
+    <w:p>
+      <w:pPr>
+        <w:pStyle w:val="VHDL"/>
+        <w:rPr/>
+      </w:pPr>
+      <w:r>
+        <w:rPr/>
+        <w:tab/>
+        <w:tab/>
+        <w:tab/>
+        <w:tab/>
+        <w:t>byte_result := "</w:t>
+      </w:r>
+      <w:r>
+        <w:rPr>
+          <w:color w:val="800080"/>
+        </w:rPr>
+        <w:t>01110000</w:t>
+      </w:r>
+      <w:r>
+        <w:rPr/>
+        <w:t xml:space="preserve">"; </w:t>
+        <w:br/>
+        <w:tab/>
+        <w:tab/>
+        <w:tab/>
+        <w:tab/>
+        <w:tab/>
+      </w:r>
+      <w:r>
+        <w:rPr>
+          <w:color w:val="008000"/>
+        </w:rPr>
+        <w:t>-- tocca al giocatore, ha preso il giocatore</w:t>
+      </w:r>
+    </w:p>
+    <w:p>
+      <w:pPr>
+        <w:pStyle w:val="VHDL"/>
+        <w:rPr/>
+      </w:pPr>
+      <w:r>
+        <w:rPr/>
+        <w:tab/>
+        <w:tab/>
+        <w:tab/>
+      </w:r>
+      <w:r>
+        <w:rPr>
+          <w:color w:val="0000FF"/>
+        </w:rPr>
+        <w:t>else</w:t>
+      </w:r>
+    </w:p>
+    <w:p>
+      <w:pPr>
+        <w:pStyle w:val="VHDL"/>
+        <w:rPr/>
+      </w:pPr>
+      <w:r>
+        <w:rPr/>
+        <w:tab/>
+        <w:tab/>
+        <w:tab/>
+        <w:tab/>
+        <w:t>punti_cpu &lt;= punti_cpu + sig_carta_da_lanciare_cpu.valore + sig_carta_giocata_pl.valore;</w:t>
+      </w:r>
+    </w:p>
+    <w:p>
+      <w:pPr>
+        <w:pStyle w:val="VHDL"/>
+        <w:rPr/>
+      </w:pPr>
+      <w:r>
+        <w:rPr/>
+        <w:tab/>
+        <w:tab/>
+        <w:tab/>
+        <w:tab/>
+        <w:t xml:space="preserve">byte_result := </w:t>
+      </w:r>
+      <w:r>
+        <w:rPr>
+          <w:color w:val="800080"/>
+        </w:rPr>
+        <w:t>"00001111"</w:t>
+      </w:r>
+      <w:r>
+        <w:rPr/>
+        <w:t xml:space="preserve">; </w:t>
+        <w:br/>
+        <w:tab/>
+        <w:tab/>
+        <w:tab/>
+        <w:tab/>
+        <w:tab/>
+      </w:r>
+      <w:r>
+        <w:rPr>
+          <w:color w:val="008000"/>
+        </w:rPr>
+        <w:t>-- non tocca al giocatore, ha preso la CPU</w:t>
+      </w:r>
+    </w:p>
+    <w:p>
+      <w:pPr>
+        <w:pStyle w:val="VHDL"/>
+        <w:rPr/>
+      </w:pPr>
+      <w:r>
+        <w:rPr/>
+        <w:tab/>
+        <w:tab/>
+        <w:tab/>
+      </w:r>
+      <w:r>
+        <w:rPr>
+          <w:color w:val="0000FF"/>
+        </w:rPr>
+        <w:t>end</w:t>
+      </w:r>
+      <w:r>
+        <w:rPr/>
+        <w:t xml:space="preserve"> </w:t>
+      </w:r>
+      <w:r>
+        <w:rPr>
+          <w:color w:val="0000FF"/>
+        </w:rPr>
+        <w:t>if</w:t>
+      </w:r>
+      <w:r>
+        <w:rPr/>
+        <w:t>;</w:t>
+      </w:r>
+    </w:p>
+    <w:p>
+      <w:pPr>
+        <w:pStyle w:val="VHDL"/>
+        <w:rPr/>
+      </w:pPr>
+      <w:r>
+        <w:rPr/>
+        <w:tab/>
+        <w:tab/>
+      </w:r>
+      <w:r>
+        <w:rPr>
+          <w:color w:val="0000FF"/>
+        </w:rPr>
+        <w:t>end</w:t>
+      </w:r>
+      <w:r>
+        <w:rPr/>
+        <w:t xml:space="preserve"> </w:t>
+      </w:r>
+      <w:r>
+        <w:rPr>
+          <w:color w:val="0000FF"/>
+        </w:rPr>
+        <w:t>if</w:t>
+      </w:r>
+      <w:r>
+        <w:rPr/>
+        <w:t>;</w:t>
+      </w:r>
+    </w:p>
+    <w:p>
+      <w:pPr>
+        <w:pStyle w:val="Corpodeltesto"/>
+        <w:rPr/>
+      </w:pPr>
+      <w:r>
+        <w:rPr/>
+        <w:t>Al termine della valutazione della presa, viene inizializzato il segnale di enable per la trasmissione del token e il token finale viene posto nell’apposito registro (</w:t>
+      </w:r>
+      <w:r>
+        <w:rPr>
+          <w:b/>
+          <w:bCs/>
+          <w:i/>
+          <w:iCs/>
+        </w:rPr>
+        <w:t>sig_token_presa</w:t>
+      </w:r>
+      <w:r>
+        <w:rPr/>
+        <w:t xml:space="preserve">). Se uno dei giocatori non ha ancora lanciato la sua carta, la variabile di appoggio </w:t>
+      </w:r>
+      <w:r>
+        <w:rPr>
+          <w:b/>
+          <w:bCs/>
+          <w:i/>
+          <w:iCs/>
+          <w:u w:val="none"/>
+        </w:rPr>
+        <w:t>byte_result</w:t>
+      </w:r>
+      <w:r>
+        <w:rPr/>
+        <w:t xml:space="preserve"> viene azzerata.</w:t>
+      </w:r>
+    </w:p>
+    <w:p>
+      <w:pPr>
+        <w:pStyle w:val="VHDL"/>
+        <w:rPr/>
+      </w:pPr>
+      <w:r>
+        <w:rPr/>
+        <w:tab/>
+        <w:tab/>
+        <w:t>TX_ENABLE_TOKEN &lt;= INVIA_RISULTATO;</w:t>
+      </w:r>
+    </w:p>
+    <w:p>
+      <w:pPr>
+        <w:pStyle w:val="VHDL"/>
+        <w:rPr/>
+      </w:pPr>
+      <w:r>
+        <w:rPr/>
+        <w:tab/>
+        <w:tab/>
+        <w:t>sig_token_presa &lt;= reverse_vector(byte_result);</w:t>
+      </w:r>
+    </w:p>
+    <w:p>
+      <w:pPr>
+        <w:pStyle w:val="VHDL"/>
+        <w:rPr/>
+      </w:pPr>
+      <w:r>
+        <w:rPr/>
+        <w:tab/>
+      </w:r>
+      <w:r>
+        <w:rPr>
+          <w:color w:val="0000FF"/>
+        </w:rPr>
+        <w:t>else</w:t>
+      </w:r>
+    </w:p>
+    <w:p>
+      <w:pPr>
+        <w:pStyle w:val="VHDL"/>
+        <w:rPr/>
+      </w:pPr>
+      <w:r>
+        <w:rPr/>
+        <w:tab/>
+        <w:tab/>
+        <w:t xml:space="preserve">byte_result := </w:t>
+      </w:r>
+      <w:r>
+        <w:rPr>
+          <w:color w:val="800080"/>
+        </w:rPr>
+        <w:t>"00000000"</w:t>
+      </w:r>
+      <w:r>
+        <w:rPr/>
+        <w:t>;</w:t>
+      </w:r>
+    </w:p>
+    <w:p>
+      <w:pPr>
+        <w:pStyle w:val="VHDL"/>
+        <w:rPr/>
+      </w:pPr>
+      <w:r>
+        <w:rPr/>
+        <w:tab/>
+      </w:r>
+      <w:r>
+        <w:rPr>
+          <w:color w:val="0000FF"/>
+        </w:rPr>
+        <w:t>end</w:t>
+      </w:r>
+      <w:r>
+        <w:rPr/>
+        <w:t xml:space="preserve"> </w:t>
+      </w:r>
+      <w:r>
+        <w:rPr>
+          <w:color w:val="0000FF"/>
+        </w:rPr>
+        <w:t>if</w:t>
+      </w:r>
+      <w:r>
+        <w:rPr/>
+        <w:t>;</w:t>
+      </w:r>
+      <w:r>
+        <w:br w:type="page"/>
+      </w:r>
+    </w:p>
+    <w:p>
+      <w:pPr>
+        <w:pStyle w:val="Titolo2"/>
+        <w:rPr/>
+      </w:pPr>
+      <w:r>
+        <w:rPr/>
+        <w:t>3.</w:t>
+      </w:r>
+      <w:r>
+        <w:rPr/>
+        <w:t>5</w:t>
+      </w:r>
+      <w:r>
+        <w:rPr/>
+        <w:t xml:space="preserve"> Modulo di </w:t>
+      </w:r>
+      <w:r>
+        <w:rPr/>
+        <w:t>trasmissione dei dati</w:t>
+      </w:r>
+      <w:r>
+        <w:br w:type="page"/>
+      </w:r>
+    </w:p>
+    <w:p>
+      <w:pPr>
         <w:pStyle w:val="Titolo1"/>
         <w:rPr/>
       </w:pPr>
-      <w:bookmarkStart w:id="137" w:name="_Toc18877275"/>
-      <w:bookmarkEnd w:id="137"/>
+      <w:bookmarkStart w:id="138" w:name="_Toc18877275"/>
+      <w:bookmarkEnd w:id="138"/>
       <w:r>
         <w:rPr/>
         <w:t>Capitolo 4. Control Unit</w:t>
@@ -9356,8 +10359,8 @@
         <w:pStyle w:val="Titolo1"/>
         <w:rPr/>
       </w:pPr>
-      <w:bookmarkStart w:id="138" w:name="_Toc18877276"/>
-      <w:bookmarkEnd w:id="138"/>
+      <w:bookmarkStart w:id="139" w:name="_Toc18877276"/>
+      <w:bookmarkEnd w:id="139"/>
       <w:r>
         <mc:AlternateContent>
           <mc:Choice Requires="wps">
@@ -10278,7 +11281,7 @@
         <w:t>Mazzo: gestione delle funzioni del mazzo di carte: creazione del mazzo, gestione delle mani dei giocatori, distribuzione delle carte</w:t>
         <w:br/>
       </w:r>
-      <w:bookmarkStart w:id="139" w:name="__DdeLink__1603_2010671553"/>
+      <w:bookmarkStart w:id="140" w:name="__DdeLink__1603_2010671553"/>
       <w:r>
         <w:rPr>
           <w:sz w:val="24"/>
@@ -10290,7 +11293,7 @@
         <w:rPr/>
         <w:t>:</w:t>
       </w:r>
-      <w:bookmarkEnd w:id="139"/>
+      <w:bookmarkEnd w:id="140"/>
       <w:r>
         <w:rPr/>
         <w:tab/>
@@ -10988,8 +11991,8 @@
         <w:pStyle w:val="Titolo1"/>
         <w:rPr/>
       </w:pPr>
-      <w:bookmarkStart w:id="140" w:name="_Toc18877277"/>
-      <w:bookmarkEnd w:id="140"/>
+      <w:bookmarkStart w:id="141" w:name="_Toc18877277"/>
+      <w:bookmarkEnd w:id="141"/>
       <w:r>
         <w:rPr/>
         <w:t>Capitolo 6. Punto d’incontro: comunicazione seriale</w:t>
@@ -12732,8 +13735,8 @@
         <w:pStyle w:val="Titolo1"/>
         <w:rPr/>
       </w:pPr>
-      <w:bookmarkStart w:id="141" w:name="_Toc18877278"/>
-      <w:bookmarkEnd w:id="141"/>
+      <w:bookmarkStart w:id="142" w:name="_Toc18877278"/>
+      <w:bookmarkEnd w:id="142"/>
       <w:r>
         <mc:AlternateContent>
           <mc:Choice Requires="wps">
@@ -12821,12 +13824,12 @@
         <w:pStyle w:val="Titolo2"/>
         <w:rPr/>
       </w:pPr>
-      <w:bookmarkStart w:id="142" w:name="_Toc18877279"/>
+      <w:bookmarkStart w:id="143" w:name="_Toc18877279"/>
       <w:r>
         <w:rPr/>
         <w:t>7.1 Codec stereo WM8731</w:t>
       </w:r>
-      <w:bookmarkEnd w:id="142"/>
+      <w:bookmarkEnd w:id="143"/>
     </w:p>
     <w:p>
       <w:pPr>
@@ -13553,7 +14556,7 @@
         <w:pStyle w:val="Titolo2"/>
         <w:rPr/>
       </w:pPr>
-      <w:bookmarkStart w:id="143" w:name="_Toc18877280"/>
+      <w:bookmarkStart w:id="144" w:name="_Toc18877280"/>
       <w:r>
         <w:rPr/>
         <w:t>7.2 Protocollo I</w:t>
@@ -13568,7 +14571,7 @@
         <w:rPr/>
         <w:t>C</w:t>
       </w:r>
-      <w:bookmarkEnd w:id="143"/>
+      <w:bookmarkEnd w:id="144"/>
     </w:p>
     <w:p>
       <w:pPr>
@@ -14846,17 +15849,15 @@
       <w:pPr>
         <w:pStyle w:val="Normal"/>
         <w:spacing w:before="0" w:after="0"/>
-        <w:ind w:left="1416" w:firstLine="708"/>
-        <w:rPr>
-          <w:rFonts w:ascii="Consolas" w:hAnsi="Consolas" w:cs="Consolas"/>
-          <w:sz w:val="22"/>
-        </w:rPr>
+        <w:ind w:left="1416" w:hanging="0"/>
+        <w:rPr/>
       </w:pPr>
       <w:r>
         <w:rPr>
           <w:rFonts w:cs="Consolas" w:ascii="Consolas" w:hAnsi="Consolas"/>
           <w:sz w:val="22"/>
         </w:rPr>
+        <w:tab/>
         <w:t>i2c_data(</w:t>
       </w:r>
       <w:r>
@@ -17200,12 +18201,12 @@
         <w:pStyle w:val="Titolo2"/>
         <w:rPr/>
       </w:pPr>
-      <w:bookmarkStart w:id="144" w:name="_Toc18877281"/>
+      <w:bookmarkStart w:id="145" w:name="_Toc18877281"/>
       <w:r>
         <w:rPr/>
         <w:t>7.3 Interfaccia PCM</w:t>
       </w:r>
-      <w:bookmarkEnd w:id="144"/>
+      <w:bookmarkEnd w:id="145"/>
     </w:p>
     <w:p>
       <w:pPr>
@@ -17224,12 +18225,12 @@
         <w:pStyle w:val="Titolo2"/>
         <w:rPr/>
       </w:pPr>
-      <w:bookmarkStart w:id="145" w:name="_Toc18877282"/>
+      <w:bookmarkStart w:id="146" w:name="_Toc18877282"/>
       <w:r>
         <w:rPr/>
         <w:t>7.4 Entità di top-level</w:t>
       </w:r>
-      <w:bookmarkEnd w:id="145"/>
+      <w:bookmarkEnd w:id="146"/>
     </w:p>
     <w:p>
       <w:pPr>
@@ -17309,8 +18310,8 @@
         <w:pStyle w:val="Titolo1"/>
         <w:rPr/>
       </w:pPr>
-      <w:bookmarkStart w:id="146" w:name="_Toc18877283"/>
-      <w:bookmarkEnd w:id="146"/>
+      <w:bookmarkStart w:id="147" w:name="_Toc18877283"/>
+      <w:bookmarkEnd w:id="147"/>
       <w:r>
         <mc:AlternateContent>
           <mc:Choice Requires="wps">
@@ -17459,7 +18460,7 @@
         <w:docPartGallery w:val="Page Numbers (Bottom of Page)"/>
         <w:docPartUnique w:val="true"/>
       </w:docPartObj>
-      <w:id w:val="1082329258"/>
+      <w:id w:val="1869243649"/>
     </w:sdtPr>
     <w:sdtContent>
       <w:p>
@@ -17511,7 +18512,7 @@
         <w:docPartGallery w:val="Page Numbers (Bottom of Page)"/>
         <w:docPartUnique w:val="true"/>
       </w:docPartObj>
-      <w:id w:val="744965989"/>
+      <w:id w:val="696687652"/>
     </w:sdtPr>
     <w:sdtContent>
       <w:p>
@@ -17534,7 +18535,7 @@
         </w:r>
         <w:r>
           <w:rPr/>
-          <w:t>31</w:t>
+          <w:t>33</w:t>
         </w:r>
         <w:r>
           <w:rPr/>

</xml_diff>